<commit_message>
Drivers added, customers IP
</commit_message>
<xml_diff>
--- a/static-assets/originals/Turquoise copy.docx
+++ b/static-assets/originals/Turquoise copy.docx
@@ -2,25 +2,17 @@
 <file path=word/document.xml><?xml version="1.0" encoding="utf-8"?>
 <w:document xmlns:wpc="http://schemas.microsoft.com/office/word/2010/wordprocessingCanvas" xmlns:cx="http://schemas.microsoft.com/office/drawing/2014/chartex" xmlns:cx1="http://schemas.microsoft.com/office/drawing/2015/9/8/chartex" xmlns:cx2="http://schemas.microsoft.com/office/drawing/2015/10/21/chartex" xmlns:cx3="http://schemas.microsoft.com/office/drawing/2016/5/9/chartex" xmlns:cx4="http://schemas.microsoft.com/office/drawing/2016/5/10/chartex" xmlns:cx5="http://schemas.microsoft.com/office/drawing/2016/5/11/chartex" xmlns:cx6="http://schemas.microsoft.com/office/drawing/2016/5/12/chartex" xmlns:cx7="http://schemas.microsoft.com/office/drawing/2016/5/13/chartex" xmlns:cx8="http://schemas.microsoft.com/office/drawing/2016/5/14/chartex" xmlns:mc="http://schemas.openxmlformats.org/markup-compatibility/2006" xmlns:aink="http://schemas.microsoft.com/office/drawing/2016/ink" xmlns:am3d="http://schemas.microsoft.com/office/drawing/2017/model3d" xmlns:o="urn:schemas-microsoft-com:office:office" xmlns:r="http://schemas.openxmlformats.org/officeDocument/2006/relationships" xmlns:m="http://schemas.openxmlformats.org/officeDocument/2006/math" xmlns:v="urn:schemas-microsoft-com:vml" xmlns:wp14="http://schemas.microsoft.com/office/word/2010/wordprocessingDrawing" xmlns:wp="http://schemas.openxmlformats.org/drawingml/2006/wordprocessingDrawing" xmlns:w10="urn:schemas-microsoft-com:office:word" xmlns:w="http://schemas.openxmlformats.org/wordprocessingml/2006/main" xmlns:w14="http://schemas.microsoft.com/office/word/2010/wordml" xmlns:w15="http://schemas.microsoft.com/office/word/2012/wordml" xmlns:w16cid="http://schemas.microsoft.com/office/word/2016/wordml/cid" xmlns:w16se="http://schemas.microsoft.com/office/word/2015/wordml/symex" xmlns:wpg="http://schemas.microsoft.com/office/word/2010/wordprocessingGroup" xmlns:wpi="http://schemas.microsoft.com/office/word/2010/wordprocessingInk" xmlns:wne="http://schemas.microsoft.com/office/word/2006/wordml" xmlns:wps="http://schemas.microsoft.com/office/word/2010/wordprocessingShape" mc:Ignorable="w14 w15 w16se w16cid wp14">
   <w:body>
+    <w:p>
+      <w:pPr>
+        <w:pStyle w:val="Heading1"/>
+      </w:pPr>
+      <w:r>
+        <w:t>About Turquoise</w:t>
+      </w:r>
+    </w:p>
     <w:p/>
     <w:p>
       <w:pPr>
-        <w:pStyle w:val="Heading2"/>
-      </w:pPr>
-      <w:r>
-        <w:t>About page</w:t>
-      </w:r>
-    </w:p>
-    <w:p>
-      <w:pPr>
-        <w:pStyle w:val="Heading3"/>
-      </w:pPr>
-      <w:r>
-        <w:t>Our company</w:t>
-      </w:r>
-    </w:p>
-    <w:p>
-      <w:pPr>
         <w:rPr>
           <w:color w:val="BFBFBF" w:themeColor="background1" w:themeShade="BF"/>
         </w:rPr>
@@ -88,107 +80,6 @@
     </w:p>
     <w:p/>
     <w:p>
-      <w:r>
-        <w:t xml:space="preserve">Turquoise Trucking has </w:t>
-      </w:r>
-      <w:r>
-        <w:t>over</w:t>
-      </w:r>
-      <w:r>
-        <w:t xml:space="preserve"> 10 </w:t>
-      </w:r>
-      <w:r>
-        <w:t>years of experience</w:t>
-      </w:r>
-      <w:r>
-        <w:t xml:space="preserve"> in </w:t>
-      </w:r>
-      <w:r>
-        <w:t xml:space="preserve">the </w:t>
-      </w:r>
-      <w:r>
-        <w:t xml:space="preserve">trucking business. We </w:t>
-      </w:r>
-      <w:r>
-        <w:t>p</w:t>
-      </w:r>
-      <w:r>
-        <w:t xml:space="preserve">rovide many </w:t>
-      </w:r>
-      <w:bookmarkStart w:id="0" w:name="_GoBack"/>
-      <w:r>
-        <w:t xml:space="preserve">companies with efficient and reliable transportation solutions across the </w:t>
-      </w:r>
-      <w:r>
-        <w:t xml:space="preserve">contiguous </w:t>
-      </w:r>
-      <w:r>
-        <w:t xml:space="preserve">United States. In the heart of the Midwest, Turquoise sets the standard for customer satisfaction in </w:t>
-      </w:r>
-      <w:r>
-        <w:t>n</w:t>
-      </w:r>
-      <w:r>
-        <w:t xml:space="preserve">ationwide </w:t>
-      </w:r>
-      <w:r>
-        <w:t>transportation</w:t>
-      </w:r>
-      <w:r>
-        <w:t>.</w:t>
-      </w:r>
-    </w:p>
-    <w:p>
-      <w:r>
-        <w:t xml:space="preserve">Our name </w:t>
-      </w:r>
-      <w:r>
-        <w:t>represents</w:t>
-      </w:r>
-      <w:r>
-        <w:t xml:space="preserve"> the color of gems, </w:t>
-      </w:r>
-      <w:r>
-        <w:t xml:space="preserve">the </w:t>
-      </w:r>
-      <w:r>
-        <w:t>color of water around the Caribbean Islands</w:t>
-      </w:r>
-      <w:r>
-        <w:t xml:space="preserve">, and </w:t>
-      </w:r>
-      <w:r>
-        <w:t>a symbol of worth</w:t>
-      </w:r>
-      <w:r>
-        <w:t>.</w:t>
-      </w:r>
-      <w:r>
-        <w:t xml:space="preserve"> </w:t>
-      </w:r>
-      <w:r>
-        <w:t>Obtaining this worth requires hard work.</w:t>
-      </w:r>
-      <w:r>
-        <w:t xml:space="preserve"> So, Turquoise is not what we have, it is what we dream to have!</w:t>
-      </w:r>
-    </w:p>
-    <w:p>
-      <w:r>
-        <w:t>Since we established our company, we have been working harder and harder to achieve the best business and the best service in the market.</w:t>
-      </w:r>
-    </w:p>
-    <w:bookmarkEnd w:id="0"/>
-    <w:p/>
-    <w:p>
-      <w:pPr>
-        <w:pStyle w:val="Heading3"/>
-      </w:pPr>
-      <w:r>
-        <w:t>Our Fleet</w:t>
-      </w:r>
-    </w:p>
-    <w:p>
       <w:pPr>
         <w:rPr>
           <w:color w:val="BFBFBF" w:themeColor="background1" w:themeShade="BF"/>
@@ -252,77 +143,104 @@
         <w:rPr>
           <w:color w:val="BFBFBF" w:themeColor="background1" w:themeShade="BF"/>
         </w:rPr>
-        <w:t xml:space="preserve"> of</w:t>
-      </w:r>
-      <w:r>
-        <w:rPr>
-          <w:color w:val="BFBFBF" w:themeColor="background1" w:themeShade="BF"/>
-        </w:rPr>
-        <w:t xml:space="preserve"> </w:t>
-      </w:r>
-      <w:r>
-        <w:rPr>
-          <w:color w:val="BFBFBF" w:themeColor="background1" w:themeShade="BF"/>
-        </w:rPr>
-        <w:t>experience in the transportation industry. Meticulously trained and duly certified by the US Department of Transportation and other relevant agencies, our drivers put safety and professionalism first.</w:t>
-      </w:r>
-    </w:p>
-    <w:p/>
-    <w:p>
-      <w:r>
-        <w:t>Our fleet consists of well-maintained tractors that pull reefer and dry van trailers.</w:t>
-      </w:r>
-    </w:p>
-    <w:p>
-      <w:r>
-        <w:t>We keep our units safe</w:t>
-      </w:r>
-      <w:r>
-        <w:t xml:space="preserve"> </w:t>
-      </w:r>
-      <w:r>
-        <w:t>and road ready. Our modern</w:t>
-      </w:r>
-      <w:r>
-        <w:t xml:space="preserve"> </w:t>
-      </w:r>
-      <w:r>
-        <w:t xml:space="preserve">fleet </w:t>
-      </w:r>
-      <w:r>
-        <w:t>can</w:t>
-      </w:r>
-      <w:r>
-        <w:t xml:space="preserve"> handle your delivery needs and ensure quick, professional delivery of each load.</w:t>
-      </w:r>
-    </w:p>
-    <w:p>
-      <w:r>
-        <w:t>Each of our drivers undergoes rigorous onboarding and are m</w:t>
-      </w:r>
-      <w:r>
-        <w:t>eticulously trained and duly certified by the US Department of Transportation and other agencies</w:t>
-      </w:r>
-      <w:r>
-        <w:t>.</w:t>
-      </w:r>
-      <w:r>
-        <w:t xml:space="preserve"> </w:t>
-      </w:r>
-      <w:r>
-        <w:t>They</w:t>
-      </w:r>
-      <w:r>
-        <w:t xml:space="preserve"> put safety and professionalism first.</w:t>
+        <w:t xml:space="preserve"> of experience in the transportation industry. Meticulously trained and duly certified by the US Department of Transportation and other relevant agencies, our drivers put safety and professionalism first.</w:t>
       </w:r>
     </w:p>
     <w:p/>
     <w:p/>
+    <w:p/>
+    <w:p>
+      <w:pPr>
+        <w:pStyle w:val="Heading3"/>
+      </w:pPr>
+    </w:p>
+    <w:p/>
+    <w:p>
+      <w:r>
+        <w:t>Turquoise Trucking has over 10 years of experience in the trucking business. We provide many companies with efficient and reliable transportation solutions across the contiguous United States. In the heart of the Midwest, Turquoise sets the standard for customer satisfaction in nationwide transportation.</w:t>
+      </w:r>
+    </w:p>
+    <w:p>
+      <w:r>
+        <w:t>Our name represents the color of gems, the color of water around the Caribbean Islands, and a symbol of worth. Obtaining this worth requires hard work. So, Turquoise is not what we have, it is what we dream to have!</w:t>
+      </w:r>
+    </w:p>
+    <w:p>
+      <w:r>
+        <w:t>Since we established our company, we have been working harder and harder to achieve the best business and the best service in the market.</w:t>
+      </w:r>
+    </w:p>
+    <w:p/>
+    <w:p/>
+    <w:p>
+      <w:pPr>
+        <w:pStyle w:val="Heading3"/>
+      </w:pPr>
+      <w:r>
+        <w:t>Our Fleet</w:t>
+      </w:r>
+    </w:p>
+    <w:p>
+      <w:r>
+        <w:t>Our fleet consists of well-maintained tractors that pull reefer and dry van trailers.</w:t>
+      </w:r>
+    </w:p>
+    <w:p>
+      <w:r>
+        <w:t>We keep our units safe</w:t>
+      </w:r>
+      <w:r>
+        <w:t xml:space="preserve"> </w:t>
+      </w:r>
+      <w:r>
+        <w:t>and road ready. Our modern</w:t>
+      </w:r>
+      <w:r>
+        <w:t xml:space="preserve"> </w:t>
+      </w:r>
+      <w:r>
+        <w:t xml:space="preserve">fleet </w:t>
+      </w:r>
+      <w:r>
+        <w:t>can</w:t>
+      </w:r>
+      <w:r>
+        <w:t xml:space="preserve"> handle your delivery needs and ensure quick, professional delivery of each load.</w:t>
+      </w:r>
+    </w:p>
+    <w:p>
+      <w:r>
+        <w:t>Each of our drivers undergoes rigorous onboarding and are m</w:t>
+      </w:r>
+      <w:r>
+        <w:t>eticulously trained and duly certified by the US Department of Transportation and other agencies</w:t>
+      </w:r>
+      <w:r>
+        <w:t>.</w:t>
+      </w:r>
+      <w:r>
+        <w:t xml:space="preserve"> </w:t>
+      </w:r>
+      <w:r>
+        <w:t>They</w:t>
+      </w:r>
+      <w:r>
+        <w:t xml:space="preserve"> put safety and professionalism first.</w:t>
+      </w:r>
+    </w:p>
+    <w:p/>
+    <w:p/>
+    <w:p/>
+    <w:p/>
+    <w:p>
+      <w:bookmarkStart w:id="0" w:name="_GoBack"/>
+      <w:bookmarkEnd w:id="0"/>
+    </w:p>
     <w:sectPr>
       <w:headerReference w:type="default" r:id="rId6"/>
       <w:pgSz w:w="12240" w:h="15840"/>
       <w:pgMar w:top="1440" w:right="1440" w:bottom="1440" w:left="1440" w:header="720" w:footer="720" w:gutter="0"/>
-      <w:cols w:space="720"/>
+      <w:cols w:num="2" w:space="720"/>
       <w:docGrid w:linePitch="360"/>
     </w:sectPr>
   </w:body>
@@ -790,6 +708,27 @@
     <w:name w:val="Normal"/>
     <w:qFormat/>
   </w:style>
+  <w:style w:type="paragraph" w:styleId="Heading1">
+    <w:name w:val="heading 1"/>
+    <w:basedOn w:val="Normal"/>
+    <w:next w:val="Normal"/>
+    <w:link w:val="Heading1Char"/>
+    <w:uiPriority w:val="9"/>
+    <w:qFormat/>
+    <w:rsid w:val="005C33EB"/>
+    <w:pPr>
+      <w:keepNext/>
+      <w:keepLines/>
+      <w:spacing w:before="240" w:after="0"/>
+      <w:outlineLvl w:val="0"/>
+    </w:pPr>
+    <w:rPr>
+      <w:rFonts w:asciiTheme="majorHAnsi" w:eastAsiaTheme="majorEastAsia" w:hAnsiTheme="majorHAnsi" w:cstheme="majorBidi"/>
+      <w:color w:val="2F5496" w:themeColor="accent1" w:themeShade="BF"/>
+      <w:sz w:val="32"/>
+      <w:szCs w:val="32"/>
+    </w:rPr>
+  </w:style>
   <w:style w:type="paragraph" w:styleId="Heading2">
     <w:name w:val="heading 2"/>
     <w:basedOn w:val="Normal"/>
@@ -963,6 +902,19 @@
       <w:color w:val="1F3763" w:themeColor="accent1" w:themeShade="7F"/>
       <w:sz w:val="24"/>
       <w:szCs w:val="24"/>
+    </w:rPr>
+  </w:style>
+  <w:style w:type="character" w:customStyle="1" w:styleId="Heading1Char">
+    <w:name w:val="Heading 1 Char"/>
+    <w:basedOn w:val="DefaultParagraphFont"/>
+    <w:link w:val="Heading1"/>
+    <w:uiPriority w:val="9"/>
+    <w:rsid w:val="005C33EB"/>
+    <w:rPr>
+      <w:rFonts w:asciiTheme="majorHAnsi" w:eastAsiaTheme="majorEastAsia" w:hAnsiTheme="majorHAnsi" w:cstheme="majorBidi"/>
+      <w:color w:val="2F5496" w:themeColor="accent1" w:themeShade="BF"/>
+      <w:sz w:val="32"/>
+      <w:szCs w:val="32"/>
     </w:rPr>
   </w:style>
 </w:styles>

</xml_diff>

<commit_message>
Customers finished, added jQuery to footer
</commit_message>
<xml_diff>
--- a/static-assets/originals/Turquoise copy.docx
+++ b/static-assets/originals/Turquoise copy.docx
@@ -233,8 +233,408 @@
     <w:p/>
     <w:p/>
     <w:p>
+      <w:pPr>
+        <w:pStyle w:val="Heading1"/>
+      </w:pPr>
+      <w:r>
+        <w:lastRenderedPageBreak/>
+        <w:t>Services</w:t>
+      </w:r>
+      <w:r>
+        <w:t>/Customers</w:t>
+      </w:r>
+    </w:p>
+    <w:p>
+      <w:pPr>
+        <w:pStyle w:val="Heading2"/>
+        <w:rPr>
+          <w:color w:val="A6A6A6" w:themeColor="background1" w:themeShade="A6"/>
+        </w:rPr>
+      </w:pPr>
+      <w:r>
+        <w:rPr>
+          <w:color w:val="A6A6A6" w:themeColor="background1" w:themeShade="A6"/>
+        </w:rPr>
+        <w:t>Team Service</w:t>
+      </w:r>
+    </w:p>
+    <w:p>
+      <w:pPr>
+        <w:rPr>
+          <w:color w:val="A6A6A6" w:themeColor="background1" w:themeShade="A6"/>
+        </w:rPr>
+      </w:pPr>
+      <w:r>
+        <w:rPr>
+          <w:color w:val="A6A6A6" w:themeColor="background1" w:themeShade="A6"/>
+        </w:rPr>
+        <w:t>Turquoise Trucking offers team service to deliver your time-sensitive freight quickly.</w:t>
+      </w:r>
+    </w:p>
+    <w:p>
+      <w:pPr>
+        <w:rPr>
+          <w:color w:val="A6A6A6" w:themeColor="background1" w:themeShade="A6"/>
+        </w:rPr>
+      </w:pPr>
+      <w:r>
+        <w:rPr>
+          <w:color w:val="A6A6A6" w:themeColor="background1" w:themeShade="A6"/>
+        </w:rPr>
+        <w:t>We can provide team service on both dry van and refrigerated freight. Our online tracking allows you to pinpoint the exact location of your freight during transit. This feature, along with our experienced team driver's outstanding safety records, will put your mind at ease.</w:t>
+      </w:r>
+    </w:p>
+    <w:p>
+      <w:pPr>
+        <w:rPr>
+          <w:color w:val="A6A6A6" w:themeColor="background1" w:themeShade="A6"/>
+        </w:rPr>
+      </w:pPr>
+    </w:p>
+    <w:p>
+      <w:pPr>
+        <w:pStyle w:val="Heading2"/>
+        <w:rPr>
+          <w:color w:val="A6A6A6" w:themeColor="background1" w:themeShade="A6"/>
+        </w:rPr>
+      </w:pPr>
+      <w:r>
+        <w:rPr>
+          <w:color w:val="A6A6A6" w:themeColor="background1" w:themeShade="A6"/>
+        </w:rPr>
+        <w:t>Dry Van</w:t>
+      </w:r>
+    </w:p>
+    <w:p>
+      <w:pPr>
+        <w:rPr>
+          <w:color w:val="A6A6A6" w:themeColor="background1" w:themeShade="A6"/>
+        </w:rPr>
+      </w:pPr>
+      <w:r>
+        <w:rPr>
+          <w:color w:val="A6A6A6" w:themeColor="background1" w:themeShade="A6"/>
+        </w:rPr>
+        <w:t xml:space="preserve">53' Z plate trailers from Stoughton, Turquoise Trucking can handle your dry freight needs. From office furniture to many different food grade products, there are very few products that we can’t handle. Our trailers have clean white painted interiors and wood </w:t>
+      </w:r>
+      <w:proofErr w:type="gramStart"/>
+      <w:r>
+        <w:rPr>
+          <w:color w:val="A6A6A6" w:themeColor="background1" w:themeShade="A6"/>
+        </w:rPr>
+        <w:t>floors, and</w:t>
+      </w:r>
+      <w:proofErr w:type="gramEnd"/>
+      <w:r>
+        <w:rPr>
+          <w:color w:val="A6A6A6" w:themeColor="background1" w:themeShade="A6"/>
+        </w:rPr>
+        <w:t xml:space="preserve"> are equipped with vertical e-tracks.</w:t>
+      </w:r>
+    </w:p>
+    <w:p>
+      <w:pPr>
+        <w:rPr>
+          <w:color w:val="A6A6A6" w:themeColor="background1" w:themeShade="A6"/>
+        </w:rPr>
+      </w:pPr>
+      <w:r>
+        <w:rPr>
+          <w:color w:val="A6A6A6" w:themeColor="background1" w:themeShade="A6"/>
+        </w:rPr>
+        <w:t>All dry van trailers are equipped with air-ride.</w:t>
+      </w:r>
+    </w:p>
+    <w:p>
+      <w:pPr>
+        <w:rPr>
+          <w:color w:val="A6A6A6" w:themeColor="background1" w:themeShade="A6"/>
+        </w:rPr>
+      </w:pPr>
+      <w:r>
+        <w:rPr>
+          <w:color w:val="A6A6A6" w:themeColor="background1" w:themeShade="A6"/>
+        </w:rPr>
+        <w:t>Trailers are 2014,2015, 2016, and serviced regularly to ensure equipment is in optimum mechanical condition so your freight delivers on time without unnecessary complications.</w:t>
+      </w:r>
+    </w:p>
+    <w:p>
+      <w:pPr>
+        <w:rPr>
+          <w:color w:val="A6A6A6" w:themeColor="background1" w:themeShade="A6"/>
+        </w:rPr>
+      </w:pPr>
+    </w:p>
+    <w:p>
+      <w:pPr>
+        <w:pStyle w:val="Heading2"/>
+        <w:rPr>
+          <w:color w:val="A6A6A6" w:themeColor="background1" w:themeShade="A6"/>
+        </w:rPr>
+      </w:pPr>
+      <w:r>
+        <w:rPr>
+          <w:color w:val="A6A6A6" w:themeColor="background1" w:themeShade="A6"/>
+        </w:rPr>
+        <w:t>Reefer</w:t>
+      </w:r>
+    </w:p>
+    <w:p>
+      <w:pPr>
+        <w:rPr>
+          <w:color w:val="A6A6A6" w:themeColor="background1" w:themeShade="A6"/>
+        </w:rPr>
+      </w:pPr>
+      <w:r>
+        <w:rPr>
+          <w:color w:val="A6A6A6" w:themeColor="background1" w:themeShade="A6"/>
+        </w:rPr>
+        <w:t>Whether your shipping needs are frozen products, protect from freeze, or humidity sensitive products we can provide a solution for you.</w:t>
+      </w:r>
+    </w:p>
+    <w:p>
+      <w:pPr>
+        <w:rPr>
+          <w:color w:val="A6A6A6" w:themeColor="background1" w:themeShade="A6"/>
+        </w:rPr>
+      </w:pPr>
+      <w:r>
+        <w:rPr>
+          <w:color w:val="A6A6A6" w:themeColor="background1" w:themeShade="A6"/>
+        </w:rPr>
+        <w:t>On time delivery, adequate capacity, and your product integrity are our top priority.  We have the technology to track your product from pickup to delivery.</w:t>
+      </w:r>
+    </w:p>
+    <w:p>
+      <w:pPr>
+        <w:rPr>
+          <w:color w:val="A6A6A6" w:themeColor="background1" w:themeShade="A6"/>
+        </w:rPr>
+      </w:pPr>
+      <w:r>
+        <w:rPr>
+          <w:color w:val="A6A6A6" w:themeColor="background1" w:themeShade="A6"/>
+        </w:rPr>
+        <w:t>We are your solution for climate-controlled product.</w:t>
+      </w:r>
+    </w:p>
+    <w:p/>
+    <w:p>
+      <w:pPr>
+        <w:pStyle w:val="Heading2"/>
+      </w:pPr>
+    </w:p>
+    <w:p>
+      <w:pPr>
+        <w:pStyle w:val="Heading2"/>
+      </w:pPr>
+      <w:r>
+        <w:t>Team Service</w:t>
+      </w:r>
+    </w:p>
+    <w:p>
+      <w:r>
+        <w:t>Turquoise Trucking offers team service to deliver your time-sensitive freight quickly.</w:t>
+      </w:r>
+    </w:p>
+    <w:p>
+      <w:r>
+        <w:t>Whether</w:t>
+      </w:r>
+      <w:r>
+        <w:t xml:space="preserve"> dry van </w:t>
+      </w:r>
+      <w:r>
+        <w:t>or</w:t>
+      </w:r>
+      <w:r>
+        <w:t xml:space="preserve"> refrigerated </w:t>
+      </w:r>
+      <w:r>
+        <w:t>trailer,</w:t>
+      </w:r>
+      <w:r>
+        <w:t xml:space="preserve"> </w:t>
+      </w:r>
+      <w:r>
+        <w:t>o</w:t>
+      </w:r>
+      <w:r>
+        <w:t xml:space="preserve">ur online tracking allows you to pinpoint the exact location of your freight during transit. </w:t>
+      </w:r>
+      <w:r>
+        <w:t>A</w:t>
+      </w:r>
+      <w:r>
+        <w:t xml:space="preserve">long with our experienced </w:t>
+      </w:r>
+      <w:r>
+        <w:t xml:space="preserve">logistics </w:t>
+      </w:r>
+      <w:r>
+        <w:t>team</w:t>
+      </w:r>
+      <w:r>
+        <w:t xml:space="preserve"> and</w:t>
+      </w:r>
+      <w:r>
+        <w:t xml:space="preserve"> outstanding </w:t>
+      </w:r>
+      <w:r>
+        <w:t>driver</w:t>
+      </w:r>
+      <w:r>
+        <w:t>s</w:t>
+      </w:r>
+      <w:r>
+        <w:t xml:space="preserve">, </w:t>
+      </w:r>
+      <w:r>
+        <w:t xml:space="preserve">our team </w:t>
+      </w:r>
+      <w:r>
+        <w:t>will put your mind at ease.</w:t>
+      </w:r>
+      <w:r>
+        <w:t xml:space="preserve"> </w:t>
+      </w:r>
+    </w:p>
+    <w:p/>
+    <w:p>
+      <w:pPr>
+        <w:pStyle w:val="Heading2"/>
+      </w:pPr>
+      <w:r>
+        <w:t>Dry Van</w:t>
+      </w:r>
+    </w:p>
+    <w:p>
+      <w:r>
+        <w:t xml:space="preserve">With </w:t>
+      </w:r>
+      <w:r>
+        <w:t>53' Z plate trailers from Stoughton, Turquoise Trucking can handle your dry freight needs. From office furniture to</w:t>
+      </w:r>
+      <w:r>
+        <w:t xml:space="preserve"> </w:t>
+      </w:r>
+      <w:r>
+        <w:t xml:space="preserve">food grade products, there </w:t>
+      </w:r>
+      <w:r>
+        <w:t>little</w:t>
+      </w:r>
+      <w:r>
+        <w:t xml:space="preserve"> we can’t handle. Our trailers have clean white painted interiors</w:t>
+      </w:r>
+      <w:r>
+        <w:t xml:space="preserve">, </w:t>
+      </w:r>
+      <w:r>
+        <w:t>wood floors, and are equipped with vertical e-tracks.</w:t>
+      </w:r>
+    </w:p>
+    <w:p>
+      <w:r>
+        <w:t>All dry van trailers are equipped with air-ride.</w:t>
+      </w:r>
+    </w:p>
+    <w:p>
+      <w:r>
+        <w:t>Our modern t</w:t>
+      </w:r>
+      <w:r>
+        <w:t>railers are serviced regularly to ensure equipment is in optim</w:t>
+      </w:r>
+      <w:r>
+        <w:t>al</w:t>
+      </w:r>
+      <w:r>
+        <w:t xml:space="preserve"> </w:t>
+      </w:r>
+      <w:r>
+        <w:t>condition,</w:t>
+      </w:r>
+      <w:r>
+        <w:t xml:space="preserve"> so your freight </w:t>
+      </w:r>
+      <w:r>
+        <w:t xml:space="preserve">is </w:t>
+      </w:r>
+      <w:r>
+        <w:t>deliver</w:t>
+      </w:r>
+      <w:r>
+        <w:t>ed</w:t>
+      </w:r>
+      <w:r>
+        <w:t xml:space="preserve"> on</w:t>
+      </w:r>
+      <w:r>
+        <w:t>-</w:t>
+      </w:r>
+      <w:r>
+        <w:t>time without unnecessary complications.</w:t>
+      </w:r>
+    </w:p>
+    <w:p/>
+    <w:p>
+      <w:pPr>
+        <w:pStyle w:val="Heading2"/>
+      </w:pPr>
+      <w:r>
+        <w:t>Reefer</w:t>
+      </w:r>
+    </w:p>
+    <w:p>
+      <w:r>
+        <w:t xml:space="preserve">Whether your shipping needs are frozen products, </w:t>
+      </w:r>
+      <w:r>
+        <w:t xml:space="preserve">need </w:t>
+      </w:r>
+      <w:r>
+        <w:t>protect</w:t>
+      </w:r>
+      <w:r>
+        <w:t>ion</w:t>
+      </w:r>
+      <w:r>
+        <w:t xml:space="preserve"> from freez</w:t>
+      </w:r>
+      <w:r>
+        <w:t>ing</w:t>
+      </w:r>
+      <w:r>
+        <w:t xml:space="preserve">, or </w:t>
+      </w:r>
+      <w:r>
+        <w:t xml:space="preserve">are </w:t>
+      </w:r>
+      <w:r>
+        <w:t>humidity sensitive we can provide a solution for you.</w:t>
+      </w:r>
+    </w:p>
+    <w:p>
+      <w:r>
+        <w:t xml:space="preserve">On time delivery, adequate capacity, and your product integrity </w:t>
+      </w:r>
+      <w:r>
+        <w:t>is</w:t>
+      </w:r>
+      <w:r>
+        <w:t xml:space="preserve"> our top priority.  We have the technology to track your product from pickup to delivery.</w:t>
+      </w:r>
+    </w:p>
+    <w:p>
+      <w:r>
+        <w:t>We are your solution for climate-controlled product</w:t>
+      </w:r>
       <w:bookmarkStart w:id="0" w:name="_GoBack"/>
       <w:bookmarkEnd w:id="0"/>
+      <w:r>
+        <w:t>.</w:t>
+      </w:r>
     </w:p>
     <w:sectPr>
       <w:headerReference w:type="default" r:id="rId6"/>

</xml_diff>